<commit_message>
Last fixes for both pages
</commit_message>
<xml_diff>
--- a/Användarundersökning underlag.docx
+++ b/Användarundersökning underlag.docx
@@ -210,6 +210,139 @@
           <w:szCs w:val="22"/>
         </w:rPr>
         <w:t xml:space="preserve">: </w:t>
+      </w:r>
+    </w:p>
+    <w:p>
+      <w:pPr>
+        <w:rPr>
+          <w:b/>
+          <w:bCs/>
+          <w:sz w:val="22"/>
+          <w:szCs w:val="22"/>
+        </w:rPr>
+      </w:pPr>
+    </w:p>
+    <w:p>
+      <w:pPr>
+        <w:rPr>
+          <w:b/>
+          <w:bCs/>
+          <w:sz w:val="22"/>
+          <w:szCs w:val="22"/>
+        </w:rPr>
+      </w:pPr>
+      <w:proofErr w:type="spellStart"/>
+      <w:r>
+        <w:rPr>
+          <w:b/>
+          <w:bCs/>
+          <w:sz w:val="22"/>
+          <w:szCs w:val="22"/>
+        </w:rPr>
+        <w:t>Fixed</w:t>
+      </w:r>
+      <w:proofErr w:type="spellEnd"/>
+      <w:r>
+        <w:rPr>
+          <w:b/>
+          <w:bCs/>
+          <w:sz w:val="22"/>
+          <w:szCs w:val="22"/>
+        </w:rPr>
+        <w:t xml:space="preserve"> vs. </w:t>
+      </w:r>
+      <w:proofErr w:type="spellStart"/>
+      <w:r>
+        <w:rPr>
+          <w:b/>
+          <w:bCs/>
+          <w:sz w:val="22"/>
+          <w:szCs w:val="22"/>
+        </w:rPr>
+        <w:t>Responsive</w:t>
+      </w:r>
+      <w:proofErr w:type="spellEnd"/>
+      <w:r>
+        <w:rPr>
+          <w:b/>
+          <w:bCs/>
+          <w:sz w:val="22"/>
+          <w:szCs w:val="22"/>
+        </w:rPr>
+        <w:t xml:space="preserve"> webbdesign</w:t>
+      </w:r>
+    </w:p>
+    <w:p>
+      <w:pPr>
+        <w:rPr>
+          <w:b/>
+          <w:bCs/>
+          <w:sz w:val="22"/>
+          <w:szCs w:val="22"/>
+        </w:rPr>
+      </w:pPr>
+    </w:p>
+    <w:p>
+      <w:pPr>
+        <w:rPr>
+          <w:sz w:val="22"/>
+          <w:szCs w:val="22"/>
+        </w:rPr>
+      </w:pPr>
+      <w:r>
+        <w:rPr>
+          <w:sz w:val="22"/>
+          <w:szCs w:val="22"/>
+        </w:rPr>
+        <w:t xml:space="preserve">Du kommer att få testa två versioner av samma webbsida och utföra en enkel uppgift på varje. Efter uppgiften är utförd återgår du till enkäten för att besvara frågorna. </w:t>
+      </w:r>
+    </w:p>
+    <w:p>
+      <w:pPr>
+        <w:rPr>
+          <w:sz w:val="22"/>
+          <w:szCs w:val="22"/>
+        </w:rPr>
+      </w:pPr>
+    </w:p>
+    <w:p>
+      <w:pPr>
+        <w:rPr>
+          <w:sz w:val="22"/>
+          <w:szCs w:val="22"/>
+        </w:rPr>
+      </w:pPr>
+      <w:r>
+        <w:rPr>
+          <w:sz w:val="22"/>
+          <w:szCs w:val="22"/>
+        </w:rPr>
+        <w:t xml:space="preserve">OBS! Det är viktigt att du använder din mobiltelefon när du utför denna enkät. </w:t>
+      </w:r>
+    </w:p>
+    <w:p>
+      <w:pPr>
+        <w:rPr>
+          <w:sz w:val="22"/>
+          <w:szCs w:val="22"/>
+        </w:rPr>
+      </w:pPr>
+    </w:p>
+    <w:p>
+      <w:pPr>
+        <w:rPr>
+          <w:sz w:val="22"/>
+          <w:szCs w:val="22"/>
+          <w:u w:val="single"/>
+        </w:rPr>
+      </w:pPr>
+      <w:r>
+        <w:rPr>
+          <w:sz w:val="22"/>
+          <w:szCs w:val="22"/>
+          <w:u w:val="single"/>
+        </w:rPr>
+        <w:t xml:space="preserve">Avsnitt 1:   </w:t>
       </w:r>
     </w:p>
     <w:p>
@@ -252,7 +385,35 @@
           <w:sz w:val="22"/>
           <w:szCs w:val="22"/>
         </w:rPr>
-        <w:t xml:space="preserve">(fixerad). Hitta produkten ”Red cup” och lägg denna i kundvagnen. Återvänd sedan till enkäten. </w:t>
+        <w:t xml:space="preserve">(fixerad). Hitta produkten ”Red cup” </w:t>
+      </w:r>
+      <w:r>
+        <w:rPr>
+          <w:sz w:val="22"/>
+          <w:szCs w:val="22"/>
+        </w:rPr>
+        <w:t xml:space="preserve">någonstans på sidan </w:t>
+      </w:r>
+      <w:r>
+        <w:rPr>
+          <w:sz w:val="22"/>
+          <w:szCs w:val="22"/>
+        </w:rPr>
+        <w:t xml:space="preserve">och lägg denna i kundvagnen. </w:t>
+      </w:r>
+      <w:r>
+        <w:rPr>
+          <w:sz w:val="22"/>
+          <w:szCs w:val="22"/>
+        </w:rPr>
+        <w:t xml:space="preserve">Gå till kundvagnssidan för att kontrollera att allt stämmer. </w:t>
+      </w:r>
+      <w:r>
+        <w:rPr>
+          <w:sz w:val="22"/>
+          <w:szCs w:val="22"/>
+        </w:rPr>
+        <w:t xml:space="preserve">Återvänd sedan till enkäten. </w:t>
       </w:r>
     </w:p>
     <w:p>
@@ -281,7 +442,231 @@
           <w:sz w:val="22"/>
           <w:szCs w:val="22"/>
         </w:rPr>
-        <w:t xml:space="preserve"> Vad var ditt första intryck av webbsidan? (Svarsalternativ)</w:t>
+        <w:t xml:space="preserve"> </w:t>
+      </w:r>
+      <w:r>
+        <w:rPr>
+          <w:sz w:val="22"/>
+          <w:szCs w:val="22"/>
+        </w:rPr>
+        <w:t>Hur</w:t>
+      </w:r>
+      <w:r>
+        <w:rPr>
+          <w:sz w:val="22"/>
+          <w:szCs w:val="22"/>
+        </w:rPr>
+        <w:t xml:space="preserve"> var ditt första intryck av webbsidan? (Svarsalternativ)</w:t>
+      </w:r>
+    </w:p>
+    <w:p>
+      <w:pPr>
+        <w:pStyle w:val="Liststycke"/>
+        <w:rPr>
+          <w:sz w:val="22"/>
+          <w:szCs w:val="22"/>
+        </w:rPr>
+      </w:pPr>
+    </w:p>
+    <w:p>
+      <w:pPr>
+        <w:pStyle w:val="Liststycke"/>
+        <w:numPr>
+          <w:ilvl w:val="0"/>
+          <w:numId w:val="1"/>
+        </w:numPr>
+        <w:rPr>
+          <w:sz w:val="22"/>
+          <w:szCs w:val="22"/>
+        </w:rPr>
+      </w:pPr>
+      <w:r>
+        <w:rPr>
+          <w:sz w:val="22"/>
+          <w:szCs w:val="22"/>
+        </w:rPr>
+        <w:t>Hur lätt var det att hitta den efterfrågade produkten? (Skala)</w:t>
+      </w:r>
+    </w:p>
+    <w:p>
+      <w:pPr>
+        <w:pStyle w:val="Liststycke"/>
+        <w:rPr>
+          <w:sz w:val="22"/>
+          <w:szCs w:val="22"/>
+        </w:rPr>
+      </w:pPr>
+    </w:p>
+    <w:p>
+      <w:pPr>
+        <w:pStyle w:val="Liststycke"/>
+        <w:numPr>
+          <w:ilvl w:val="0"/>
+          <w:numId w:val="1"/>
+        </w:numPr>
+        <w:rPr>
+          <w:sz w:val="22"/>
+          <w:szCs w:val="22"/>
+        </w:rPr>
+      </w:pPr>
+    </w:p>
+    <w:p>
+      <w:pPr>
+        <w:pStyle w:val="Liststycke"/>
+        <w:rPr>
+          <w:sz w:val="22"/>
+          <w:szCs w:val="22"/>
+        </w:rPr>
+      </w:pPr>
+    </w:p>
+    <w:p>
+      <w:pPr>
+        <w:rPr>
+          <w:sz w:val="22"/>
+          <w:szCs w:val="22"/>
+        </w:rPr>
+      </w:pPr>
+    </w:p>
+    <w:p>
+      <w:pPr>
+        <w:rPr>
+          <w:sz w:val="22"/>
+          <w:szCs w:val="22"/>
+          <w:u w:val="single"/>
+        </w:rPr>
+      </w:pPr>
+      <w:r>
+        <w:rPr>
+          <w:sz w:val="22"/>
+          <w:szCs w:val="22"/>
+          <w:u w:val="single"/>
+        </w:rPr>
+        <w:t xml:space="preserve">Avsnitt </w:t>
+      </w:r>
+      <w:r>
+        <w:rPr>
+          <w:sz w:val="22"/>
+          <w:szCs w:val="22"/>
+          <w:u w:val="single"/>
+        </w:rPr>
+        <w:t>2:</w:t>
+      </w:r>
+      <w:r>
+        <w:rPr>
+          <w:sz w:val="22"/>
+          <w:szCs w:val="22"/>
+          <w:u w:val="single"/>
+        </w:rPr>
+        <w:t xml:space="preserve">   </w:t>
+      </w:r>
+    </w:p>
+    <w:p>
+      <w:pPr>
+        <w:rPr>
+          <w:sz w:val="22"/>
+          <w:szCs w:val="22"/>
+        </w:rPr>
+      </w:pPr>
+    </w:p>
+    <w:p>
+      <w:pPr>
+        <w:pStyle w:val="Liststycke"/>
+        <w:numPr>
+          <w:ilvl w:val="0"/>
+          <w:numId w:val="1"/>
+        </w:numPr>
+        <w:rPr>
+          <w:sz w:val="22"/>
+          <w:szCs w:val="22"/>
+        </w:rPr>
+      </w:pPr>
+      <w:r>
+        <w:rPr>
+          <w:sz w:val="22"/>
+          <w:szCs w:val="22"/>
+        </w:rPr>
+        <w:t xml:space="preserve">Med din mobiltelefon; surfa till </w:t>
+      </w:r>
+      <w:r>
+        <w:rPr>
+          <w:sz w:val="22"/>
+          <w:szCs w:val="22"/>
+          <w:u w:val="single"/>
+        </w:rPr>
+        <w:t>webbsidan</w:t>
+      </w:r>
+      <w:r>
+        <w:rPr>
+          <w:sz w:val="22"/>
+          <w:szCs w:val="22"/>
+        </w:rPr>
+        <w:t xml:space="preserve"> (</w:t>
+      </w:r>
+      <w:proofErr w:type="spellStart"/>
+      <w:r>
+        <w:rPr>
+          <w:sz w:val="22"/>
+          <w:szCs w:val="22"/>
+        </w:rPr>
+        <w:t>responsive</w:t>
+      </w:r>
+      <w:proofErr w:type="spellEnd"/>
+      <w:r>
+        <w:rPr>
+          <w:sz w:val="22"/>
+          <w:szCs w:val="22"/>
+        </w:rPr>
+        <w:t>)</w:t>
+      </w:r>
+      <w:r>
+        <w:rPr>
+          <w:sz w:val="22"/>
+          <w:szCs w:val="22"/>
+        </w:rPr>
+        <w:t xml:space="preserve">. Hitta produkten ”Green vase” någonstans på sidan och lägg denna i kundvagnen. </w:t>
+      </w:r>
+      <w:r>
+        <w:rPr>
+          <w:sz w:val="22"/>
+          <w:szCs w:val="22"/>
+        </w:rPr>
+        <w:t>Gå till kundvagnssidan för att kontrollera att allt stämmer. Återvänd sedan till enkäten.</w:t>
+      </w:r>
+    </w:p>
+    <w:p>
+      <w:pPr>
+        <w:pStyle w:val="Liststycke"/>
+        <w:rPr>
+          <w:sz w:val="22"/>
+          <w:szCs w:val="22"/>
+        </w:rPr>
+      </w:pPr>
+    </w:p>
+    <w:p>
+      <w:pPr>
+        <w:pStyle w:val="Liststycke"/>
+        <w:numPr>
+          <w:ilvl w:val="0"/>
+          <w:numId w:val="1"/>
+        </w:numPr>
+        <w:rPr>
+          <w:sz w:val="22"/>
+          <w:szCs w:val="22"/>
+        </w:rPr>
+      </w:pPr>
+      <w:r>
+        <w:rPr>
+          <w:sz w:val="22"/>
+          <w:szCs w:val="22"/>
+        </w:rPr>
+        <w:t>Hur</w:t>
+      </w:r>
+      <w:r>
+        <w:rPr>
+          <w:sz w:val="22"/>
+          <w:szCs w:val="22"/>
+        </w:rPr>
+        <w:t xml:space="preserve"> var ditt första intryck av webbsidan? (Svarsalternativ)</w:t>
       </w:r>
     </w:p>
     <w:p>

</xml_diff>

<commit_message>
Survey + prel. loading data added
</commit_message>
<xml_diff>
--- a/Användarundersökning underlag.docx
+++ b/Användarundersökning underlag.docx
@@ -81,29 +81,106 @@
           <w:sz w:val="22"/>
           <w:szCs w:val="22"/>
         </w:rPr>
-        <w:t>Användare</w:t>
-      </w:r>
-      <w:r>
-        <w:rPr>
-          <w:sz w:val="22"/>
-          <w:szCs w:val="22"/>
-        </w:rPr>
-        <w:t xml:space="preserve"> besöker först den fixerade webbsidan (via webbläsare i mobil) för att utföra en enklare uppgift. Efter detta finns enkätfrågor att besvara. Dessa kommer i första hand handla om navigering, layout och generell upplevelse. </w:t>
-      </w:r>
-    </w:p>
-    <w:p>
-      <w:pPr>
-        <w:rPr>
-          <w:sz w:val="22"/>
-          <w:szCs w:val="22"/>
-        </w:rPr>
-      </w:pPr>
-      <w:r>
-        <w:rPr>
-          <w:sz w:val="22"/>
-          <w:szCs w:val="22"/>
-        </w:rPr>
-        <w:t xml:space="preserve">Efter detta besöks den </w:t>
+        <w:t>I Avsnitt 1</w:t>
+      </w:r>
+      <w:r>
+        <w:rPr>
+          <w:sz w:val="22"/>
+          <w:szCs w:val="22"/>
+        </w:rPr>
+        <w:t xml:space="preserve"> besöker </w:t>
+      </w:r>
+      <w:r>
+        <w:rPr>
+          <w:sz w:val="22"/>
+          <w:szCs w:val="22"/>
+        </w:rPr>
+        <w:t>användare</w:t>
+      </w:r>
+      <w:r>
+        <w:rPr>
+          <w:sz w:val="22"/>
+          <w:szCs w:val="22"/>
+        </w:rPr>
+        <w:t xml:space="preserve"> den fixerade webbsidan (via webbläsare i mobil</w:t>
+      </w:r>
+      <w:r>
+        <w:rPr>
+          <w:sz w:val="22"/>
+          <w:szCs w:val="22"/>
+        </w:rPr>
+        <w:t>, viktigt</w:t>
+      </w:r>
+      <w:r>
+        <w:rPr>
+          <w:sz w:val="22"/>
+          <w:szCs w:val="22"/>
+        </w:rPr>
+        <w:t xml:space="preserve">) för att utföra en enklare uppgift. Efter detta </w:t>
+      </w:r>
+      <w:r>
+        <w:rPr>
+          <w:sz w:val="22"/>
+          <w:szCs w:val="22"/>
+        </w:rPr>
+        <w:t>besvaras enkätfrågorna</w:t>
+      </w:r>
+      <w:r>
+        <w:rPr>
+          <w:sz w:val="22"/>
+          <w:szCs w:val="22"/>
+        </w:rPr>
+        <w:t xml:space="preserve">. </w:t>
+      </w:r>
+      <w:r>
+        <w:rPr>
+          <w:sz w:val="22"/>
+          <w:szCs w:val="22"/>
+        </w:rPr>
+        <w:t>Frågorna</w:t>
+      </w:r>
+      <w:r>
+        <w:rPr>
+          <w:sz w:val="22"/>
+          <w:szCs w:val="22"/>
+        </w:rPr>
+        <w:t xml:space="preserve"> kommer i första hand handla om navigering, layout och generell upplevelse. </w:t>
+      </w:r>
+    </w:p>
+    <w:p>
+      <w:pPr>
+        <w:rPr>
+          <w:sz w:val="22"/>
+          <w:szCs w:val="22"/>
+        </w:rPr>
+      </w:pPr>
+      <w:r>
+        <w:rPr>
+          <w:sz w:val="22"/>
+          <w:szCs w:val="22"/>
+        </w:rPr>
+        <w:t>I avsnitt 2</w:t>
+      </w:r>
+      <w:r>
+        <w:rPr>
+          <w:sz w:val="22"/>
+          <w:szCs w:val="22"/>
+        </w:rPr>
+        <w:t xml:space="preserve"> besök</w:t>
+      </w:r>
+      <w:r>
+        <w:rPr>
+          <w:sz w:val="22"/>
+          <w:szCs w:val="22"/>
+        </w:rPr>
+        <w:t>er användare</w:t>
+      </w:r>
+      <w:r>
+        <w:rPr>
+          <w:sz w:val="22"/>
+          <w:szCs w:val="22"/>
+        </w:rPr>
+        <w:t xml:space="preserve"> den </w:t>
       </w:r>
       <w:proofErr w:type="spellStart"/>
       <w:r>
@@ -119,22 +196,65 @@
           <w:sz w:val="22"/>
           <w:szCs w:val="22"/>
         </w:rPr>
-        <w:t xml:space="preserve"> webbsidan (via mobil) för att utföra en liknande uppgift och svara på samma frågor som för den fixerade webbsidan. </w:t>
-      </w:r>
-    </w:p>
-    <w:p>
-      <w:pPr>
-        <w:rPr>
-          <w:sz w:val="22"/>
-          <w:szCs w:val="22"/>
-        </w:rPr>
-      </w:pPr>
-      <w:r>
-        <w:rPr>
-          <w:sz w:val="22"/>
-          <w:szCs w:val="22"/>
-        </w:rPr>
-        <w:t>Enkätfrågorna kommer vara av olika typ men den typ av frågor som kommer förekomma mest är sådana där svaret går att gradera</w:t>
+        <w:t xml:space="preserve"> webbsidan (</w:t>
+      </w:r>
+      <w:r>
+        <w:rPr>
+          <w:sz w:val="22"/>
+          <w:szCs w:val="22"/>
+        </w:rPr>
+        <w:t>via webbläsare i mobil, viktigt</w:t>
+      </w:r>
+      <w:r>
+        <w:rPr>
+          <w:sz w:val="22"/>
+          <w:szCs w:val="22"/>
+        </w:rPr>
+        <w:t xml:space="preserve">) för att utföra en liknande uppgift </w:t>
+      </w:r>
+      <w:r>
+        <w:rPr>
+          <w:sz w:val="22"/>
+          <w:szCs w:val="22"/>
+        </w:rPr>
+        <w:t>som i avsnitt 1. Efter detta besvaras resterade enkätfrågor</w:t>
+      </w:r>
+      <w:r>
+        <w:rPr>
+          <w:sz w:val="22"/>
+          <w:szCs w:val="22"/>
+        </w:rPr>
+        <w:t xml:space="preserve">. </w:t>
+      </w:r>
+    </w:p>
+    <w:p>
+      <w:pPr>
+        <w:rPr>
+          <w:sz w:val="22"/>
+          <w:szCs w:val="22"/>
+        </w:rPr>
+      </w:pPr>
+    </w:p>
+    <w:p>
+      <w:pPr>
+        <w:rPr>
+          <w:sz w:val="22"/>
+          <w:szCs w:val="22"/>
+        </w:rPr>
+      </w:pPr>
+      <w:r>
+        <w:rPr>
+          <w:sz w:val="22"/>
+          <w:szCs w:val="22"/>
+        </w:rPr>
+        <w:t>Typen av e</w:t>
+      </w:r>
+      <w:r>
+        <w:rPr>
+          <w:sz w:val="22"/>
+          <w:szCs w:val="22"/>
+        </w:rPr>
+        <w:t>nkätfrågor som kommer förekomma mest är sådana där svaret går att gradera</w:t>
       </w:r>
       <w:r>
         <w:rPr>
@@ -385,7 +505,37 @@
           <w:sz w:val="22"/>
           <w:szCs w:val="22"/>
         </w:rPr>
-        <w:t xml:space="preserve">(fixerad). Hitta produkten ”Red cup” </w:t>
+        <w:t>(fixerad). Hitta produkten ”</w:t>
+      </w:r>
+      <w:r>
+        <w:rPr>
+          <w:sz w:val="22"/>
+          <w:szCs w:val="22"/>
+        </w:rPr>
+        <w:t>Green</w:t>
+      </w:r>
+      <w:r>
+        <w:rPr>
+          <w:sz w:val="22"/>
+          <w:szCs w:val="22"/>
+        </w:rPr>
+        <w:t xml:space="preserve"> </w:t>
+      </w:r>
+      <w:proofErr w:type="spellStart"/>
+      <w:r>
+        <w:rPr>
+          <w:sz w:val="22"/>
+          <w:szCs w:val="22"/>
+        </w:rPr>
+        <w:t>mug</w:t>
+      </w:r>
+      <w:proofErr w:type="spellEnd"/>
+      <w:r>
+        <w:rPr>
+          <w:sz w:val="22"/>
+          <w:szCs w:val="22"/>
+        </w:rPr>
+        <w:t xml:space="preserve">” </w:t>
       </w:r>
       <w:r>
         <w:rPr>
@@ -418,7 +568,6 @@
     </w:p>
     <w:p>
       <w:pPr>
-        <w:pStyle w:val="Liststycke"/>
         <w:rPr>
           <w:sz w:val="22"/>
           <w:szCs w:val="22"/>
@@ -442,21 +591,23 @@
           <w:sz w:val="22"/>
           <w:szCs w:val="22"/>
         </w:rPr>
-        <w:t xml:space="preserve"> </w:t>
-      </w:r>
-      <w:r>
-        <w:rPr>
-          <w:sz w:val="22"/>
-          <w:szCs w:val="22"/>
-        </w:rPr>
-        <w:t>Hur</w:t>
-      </w:r>
-      <w:r>
-        <w:rPr>
-          <w:sz w:val="22"/>
-          <w:szCs w:val="22"/>
-        </w:rPr>
-        <w:t xml:space="preserve"> var ditt första intryck av webbsidan? (Svarsalternativ)</w:t>
+        <w:t>Hur var ditt första intryck av webbsidan? (</w:t>
+      </w:r>
+      <w:proofErr w:type="gramStart"/>
+      <w:r>
+        <w:rPr>
+          <w:sz w:val="22"/>
+          <w:szCs w:val="22"/>
+        </w:rPr>
+        <w:t>1-10</w:t>
+      </w:r>
+      <w:proofErr w:type="gramEnd"/>
+      <w:r>
+        <w:rPr>
+          <w:sz w:val="22"/>
+          <w:szCs w:val="22"/>
+        </w:rPr>
+        <w:t>)</w:t>
       </w:r>
     </w:p>
     <w:p>
@@ -485,7 +636,7 @@
           <w:sz w:val="22"/>
           <w:szCs w:val="22"/>
         </w:rPr>
-        <w:t>Hur lätt var det att hitta den efterfrågade produkten? (Skala)</w:t>
+        <w:t>Kunde du utföra uppgiften utan problem? (ja/nej)</w:t>
       </w:r>
     </w:p>
     <w:p>
@@ -509,59 +660,33 @@
           <w:szCs w:val="22"/>
         </w:rPr>
       </w:pPr>
-    </w:p>
-    <w:p>
-      <w:pPr>
-        <w:pStyle w:val="Liststycke"/>
-        <w:rPr>
-          <w:sz w:val="22"/>
-          <w:szCs w:val="22"/>
-        </w:rPr>
-      </w:pPr>
-    </w:p>
-    <w:p>
-      <w:pPr>
-        <w:rPr>
-          <w:sz w:val="22"/>
-          <w:szCs w:val="22"/>
-        </w:rPr>
-      </w:pPr>
-    </w:p>
-    <w:p>
-      <w:pPr>
-        <w:rPr>
-          <w:sz w:val="22"/>
-          <w:szCs w:val="22"/>
-          <w:u w:val="single"/>
-        </w:rPr>
-      </w:pPr>
-      <w:r>
-        <w:rPr>
-          <w:sz w:val="22"/>
-          <w:szCs w:val="22"/>
-          <w:u w:val="single"/>
-        </w:rPr>
-        <w:t xml:space="preserve">Avsnitt </w:t>
-      </w:r>
-      <w:r>
-        <w:rPr>
-          <w:sz w:val="22"/>
-          <w:szCs w:val="22"/>
-          <w:u w:val="single"/>
-        </w:rPr>
-        <w:t>2:</w:t>
-      </w:r>
-      <w:r>
-        <w:rPr>
-          <w:sz w:val="22"/>
-          <w:szCs w:val="22"/>
-          <w:u w:val="single"/>
-        </w:rPr>
-        <w:t xml:space="preserve">   </w:t>
-      </w:r>
-    </w:p>
-    <w:p>
-      <w:pPr>
+      <w:r>
+        <w:rPr>
+          <w:sz w:val="22"/>
+          <w:szCs w:val="22"/>
+        </w:rPr>
+        <w:t>Generellt sett, hur lätt/svårt var det att navigera på webbsidan? (</w:t>
+      </w:r>
+      <w:proofErr w:type="gramStart"/>
+      <w:r>
+        <w:rPr>
+          <w:sz w:val="22"/>
+          <w:szCs w:val="22"/>
+        </w:rPr>
+        <w:t>1-10</w:t>
+      </w:r>
+      <w:proofErr w:type="gramEnd"/>
+      <w:r>
+        <w:rPr>
+          <w:sz w:val="22"/>
+          <w:szCs w:val="22"/>
+        </w:rPr>
+        <w:t>)</w:t>
+      </w:r>
+    </w:p>
+    <w:p>
+      <w:pPr>
+        <w:pStyle w:val="Liststycke"/>
         <w:rPr>
           <w:sz w:val="22"/>
           <w:szCs w:val="22"/>
@@ -585,32 +710,17 @@
           <w:sz w:val="22"/>
           <w:szCs w:val="22"/>
         </w:rPr>
-        <w:t xml:space="preserve">Med din mobiltelefon; surfa till </w:t>
-      </w:r>
-      <w:r>
-        <w:rPr>
-          <w:sz w:val="22"/>
-          <w:szCs w:val="22"/>
-          <w:u w:val="single"/>
-        </w:rPr>
-        <w:t>webbsidan</w:t>
-      </w:r>
-      <w:r>
-        <w:rPr>
-          <w:sz w:val="22"/>
-          <w:szCs w:val="22"/>
-        </w:rPr>
-        <w:t xml:space="preserve"> (</w:t>
-      </w:r>
-      <w:proofErr w:type="spellStart"/>
-      <w:r>
-        <w:rPr>
-          <w:sz w:val="22"/>
-          <w:szCs w:val="22"/>
-        </w:rPr>
-        <w:t>responsive</w:t>
-      </w:r>
-      <w:proofErr w:type="spellEnd"/>
+        <w:t>Hur lätt/svårt var det att hitta den efterfrågade produkten? (</w:t>
+      </w:r>
+      <w:proofErr w:type="gramStart"/>
+      <w:r>
+        <w:rPr>
+          <w:sz w:val="22"/>
+          <w:szCs w:val="22"/>
+        </w:rPr>
+        <w:t>1-10</w:t>
+      </w:r>
+      <w:proofErr w:type="gramEnd"/>
       <w:r>
         <w:rPr>
           <w:sz w:val="22"/>
@@ -618,24 +728,9 @@
         </w:rPr>
         <w:t>)</w:t>
       </w:r>
-      <w:r>
-        <w:rPr>
-          <w:sz w:val="22"/>
-          <w:szCs w:val="22"/>
-        </w:rPr>
-        <w:t xml:space="preserve">. Hitta produkten ”Green vase” någonstans på sidan och lägg denna i kundvagnen. </w:t>
-      </w:r>
-      <w:r>
-        <w:rPr>
-          <w:sz w:val="22"/>
-          <w:szCs w:val="22"/>
-        </w:rPr>
-        <w:t>Gå till kundvagnssidan för att kontrollera att allt stämmer. Återvänd sedan till enkäten.</w:t>
-      </w:r>
-    </w:p>
-    <w:p>
-      <w:pPr>
-        <w:pStyle w:val="Liststycke"/>
+    </w:p>
+    <w:p>
+      <w:pPr>
         <w:rPr>
           <w:sz w:val="22"/>
           <w:szCs w:val="22"/>
@@ -659,14 +754,58 @@
           <w:sz w:val="22"/>
           <w:szCs w:val="22"/>
         </w:rPr>
-        <w:t>Hur</w:t>
-      </w:r>
-      <w:r>
-        <w:rPr>
-          <w:sz w:val="22"/>
-          <w:szCs w:val="22"/>
-        </w:rPr>
-        <w:t xml:space="preserve"> var ditt första intryck av webbsidan? (Svarsalternativ)</w:t>
+        <w:t xml:space="preserve">Hur tycker du att webbsidans </w:t>
+      </w:r>
+      <w:r>
+        <w:rPr>
+          <w:sz w:val="22"/>
+          <w:szCs w:val="22"/>
+        </w:rPr>
+        <w:t>layout</w:t>
+      </w:r>
+      <w:r>
+        <w:rPr>
+          <w:sz w:val="22"/>
+          <w:szCs w:val="22"/>
+        </w:rPr>
+        <w:t xml:space="preserve"> </w:t>
+      </w:r>
+      <w:r>
+        <w:rPr>
+          <w:sz w:val="22"/>
+          <w:szCs w:val="22"/>
+        </w:rPr>
+        <w:t>anpassar sig till mobilens skärm?</w:t>
+      </w:r>
+      <w:r>
+        <w:rPr>
+          <w:sz w:val="22"/>
+          <w:szCs w:val="22"/>
+        </w:rPr>
+        <w:t xml:space="preserve"> </w:t>
+      </w:r>
+      <w:r>
+        <w:rPr>
+          <w:sz w:val="22"/>
+          <w:szCs w:val="22"/>
+        </w:rPr>
+        <w:t>(</w:t>
+      </w:r>
+      <w:proofErr w:type="gramStart"/>
+      <w:r>
+        <w:rPr>
+          <w:sz w:val="22"/>
+          <w:szCs w:val="22"/>
+        </w:rPr>
+        <w:t>1-10</w:t>
+      </w:r>
+      <w:proofErr w:type="gramEnd"/>
+      <w:r>
+        <w:rPr>
+          <w:sz w:val="22"/>
+          <w:szCs w:val="22"/>
+        </w:rPr>
+        <w:t>)</w:t>
       </w:r>
     </w:p>
     <w:p>
@@ -695,12 +834,41 @@
           <w:sz w:val="22"/>
           <w:szCs w:val="22"/>
         </w:rPr>
-        <w:t>Hur lätt var det att hitta den efterfrågade produkten? (Skala)</w:t>
-      </w:r>
-    </w:p>
-    <w:p>
-      <w:pPr>
-        <w:pStyle w:val="Liststycke"/>
+        <w:t xml:space="preserve">Hur tycker du att webbsidans </w:t>
+      </w:r>
+      <w:r>
+        <w:rPr>
+          <w:sz w:val="22"/>
+          <w:szCs w:val="22"/>
+        </w:rPr>
+        <w:t>meny</w:t>
+      </w:r>
+      <w:r>
+        <w:rPr>
+          <w:sz w:val="22"/>
+          <w:szCs w:val="22"/>
+        </w:rPr>
+        <w:t xml:space="preserve"> anpassar sig till mobilens skärm? (</w:t>
+      </w:r>
+      <w:proofErr w:type="gramStart"/>
+      <w:r>
+        <w:rPr>
+          <w:sz w:val="22"/>
+          <w:szCs w:val="22"/>
+        </w:rPr>
+        <w:t>1-10</w:t>
+      </w:r>
+      <w:proofErr w:type="gramEnd"/>
+      <w:r>
+        <w:rPr>
+          <w:sz w:val="22"/>
+          <w:szCs w:val="22"/>
+        </w:rPr>
+        <w:t>)</w:t>
+      </w:r>
+    </w:p>
+    <w:p>
+      <w:pPr>
         <w:rPr>
           <w:sz w:val="22"/>
           <w:szCs w:val="22"/>
@@ -714,6 +882,678 @@
           <w:ilvl w:val="0"/>
           <w:numId w:val="1"/>
         </w:numPr>
+        <w:rPr>
+          <w:sz w:val="22"/>
+          <w:szCs w:val="22"/>
+        </w:rPr>
+      </w:pPr>
+      <w:r>
+        <w:rPr>
+          <w:sz w:val="22"/>
+          <w:szCs w:val="22"/>
+        </w:rPr>
+        <w:t xml:space="preserve">Hur mycket fick du scrolla och zooma för att kunna navigera på </w:t>
+      </w:r>
+      <w:proofErr w:type="gramStart"/>
+      <w:r>
+        <w:rPr>
+          <w:sz w:val="22"/>
+          <w:szCs w:val="22"/>
+        </w:rPr>
+        <w:t>webbsidan?(</w:t>
+      </w:r>
+      <w:proofErr w:type="gramEnd"/>
+      <w:r>
+        <w:rPr>
+          <w:sz w:val="22"/>
+          <w:szCs w:val="22"/>
+        </w:rPr>
+        <w:t>1-10)</w:t>
+      </w:r>
+    </w:p>
+    <w:p>
+      <w:pPr>
+        <w:pStyle w:val="Liststycke"/>
+        <w:rPr>
+          <w:sz w:val="22"/>
+          <w:szCs w:val="22"/>
+        </w:rPr>
+      </w:pPr>
+    </w:p>
+    <w:p>
+      <w:pPr>
+        <w:pStyle w:val="Liststycke"/>
+        <w:numPr>
+          <w:ilvl w:val="0"/>
+          <w:numId w:val="1"/>
+        </w:numPr>
+        <w:rPr>
+          <w:sz w:val="22"/>
+          <w:szCs w:val="22"/>
+        </w:rPr>
+      </w:pPr>
+      <w:r>
+        <w:rPr>
+          <w:sz w:val="22"/>
+          <w:szCs w:val="22"/>
+        </w:rPr>
+        <w:t xml:space="preserve">Tycker du att denna webbsida har </w:t>
+      </w:r>
+      <w:proofErr w:type="gramStart"/>
+      <w:r>
+        <w:rPr>
+          <w:sz w:val="22"/>
+          <w:szCs w:val="22"/>
+        </w:rPr>
+        <w:t>förbättringspotential ?</w:t>
+      </w:r>
+      <w:proofErr w:type="gramEnd"/>
+      <w:r>
+        <w:rPr>
+          <w:sz w:val="22"/>
+          <w:szCs w:val="22"/>
+        </w:rPr>
+        <w:t xml:space="preserve"> (ja/nej)</w:t>
+      </w:r>
+    </w:p>
+    <w:p>
+      <w:pPr>
+        <w:rPr>
+          <w:sz w:val="22"/>
+          <w:szCs w:val="22"/>
+          <w:u w:val="single"/>
+        </w:rPr>
+      </w:pPr>
+    </w:p>
+    <w:p>
+      <w:pPr>
+        <w:rPr>
+          <w:sz w:val="22"/>
+          <w:szCs w:val="22"/>
+          <w:u w:val="single"/>
+        </w:rPr>
+      </w:pPr>
+    </w:p>
+    <w:p>
+      <w:pPr>
+        <w:rPr>
+          <w:sz w:val="22"/>
+          <w:szCs w:val="22"/>
+          <w:u w:val="single"/>
+        </w:rPr>
+      </w:pPr>
+    </w:p>
+    <w:p>
+      <w:pPr>
+        <w:rPr>
+          <w:sz w:val="22"/>
+          <w:szCs w:val="22"/>
+          <w:u w:val="single"/>
+        </w:rPr>
+      </w:pPr>
+    </w:p>
+    <w:p>
+      <w:pPr>
+        <w:rPr>
+          <w:sz w:val="22"/>
+          <w:szCs w:val="22"/>
+          <w:u w:val="single"/>
+        </w:rPr>
+      </w:pPr>
+    </w:p>
+    <w:p>
+      <w:pPr>
+        <w:rPr>
+          <w:sz w:val="22"/>
+          <w:szCs w:val="22"/>
+          <w:u w:val="single"/>
+        </w:rPr>
+      </w:pPr>
+    </w:p>
+    <w:p>
+      <w:pPr>
+        <w:rPr>
+          <w:sz w:val="22"/>
+          <w:szCs w:val="22"/>
+          <w:u w:val="single"/>
+        </w:rPr>
+      </w:pPr>
+    </w:p>
+    <w:p>
+      <w:pPr>
+        <w:rPr>
+          <w:sz w:val="22"/>
+          <w:szCs w:val="22"/>
+          <w:u w:val="single"/>
+        </w:rPr>
+      </w:pPr>
+    </w:p>
+    <w:p>
+      <w:pPr>
+        <w:rPr>
+          <w:sz w:val="22"/>
+          <w:szCs w:val="22"/>
+          <w:u w:val="single"/>
+        </w:rPr>
+      </w:pPr>
+      <w:r>
+        <w:rPr>
+          <w:sz w:val="22"/>
+          <w:szCs w:val="22"/>
+          <w:u w:val="single"/>
+        </w:rPr>
+        <w:t xml:space="preserve">Avsnitt </w:t>
+      </w:r>
+      <w:r>
+        <w:rPr>
+          <w:sz w:val="22"/>
+          <w:szCs w:val="22"/>
+          <w:u w:val="single"/>
+        </w:rPr>
+        <w:t>2:</w:t>
+      </w:r>
+      <w:r>
+        <w:rPr>
+          <w:sz w:val="22"/>
+          <w:szCs w:val="22"/>
+          <w:u w:val="single"/>
+        </w:rPr>
+        <w:t xml:space="preserve">   </w:t>
+      </w:r>
+    </w:p>
+    <w:p>
+      <w:pPr>
+        <w:rPr>
+          <w:sz w:val="22"/>
+          <w:szCs w:val="22"/>
+        </w:rPr>
+      </w:pPr>
+    </w:p>
+    <w:p>
+      <w:pPr>
+        <w:pStyle w:val="Liststycke"/>
+        <w:numPr>
+          <w:ilvl w:val="0"/>
+          <w:numId w:val="1"/>
+        </w:numPr>
+        <w:rPr>
+          <w:sz w:val="22"/>
+          <w:szCs w:val="22"/>
+        </w:rPr>
+      </w:pPr>
+      <w:r>
+        <w:rPr>
+          <w:sz w:val="22"/>
+          <w:szCs w:val="22"/>
+        </w:rPr>
+        <w:t xml:space="preserve">Med din mobiltelefon; surfa till </w:t>
+      </w:r>
+      <w:r>
+        <w:rPr>
+          <w:sz w:val="22"/>
+          <w:szCs w:val="22"/>
+          <w:u w:val="single"/>
+        </w:rPr>
+        <w:t>webbsidan</w:t>
+      </w:r>
+      <w:r>
+        <w:rPr>
+          <w:sz w:val="22"/>
+          <w:szCs w:val="22"/>
+        </w:rPr>
+        <w:t xml:space="preserve"> (</w:t>
+      </w:r>
+      <w:proofErr w:type="spellStart"/>
+      <w:r>
+        <w:rPr>
+          <w:sz w:val="22"/>
+          <w:szCs w:val="22"/>
+        </w:rPr>
+        <w:t>responsive</w:t>
+      </w:r>
+      <w:proofErr w:type="spellEnd"/>
+      <w:r>
+        <w:rPr>
+          <w:sz w:val="22"/>
+          <w:szCs w:val="22"/>
+        </w:rPr>
+        <w:t>)</w:t>
+      </w:r>
+      <w:r>
+        <w:rPr>
+          <w:sz w:val="22"/>
+          <w:szCs w:val="22"/>
+        </w:rPr>
+        <w:t xml:space="preserve">. Hitta produkten ”Green vase” någonstans på sidan och lägg denna i kundvagnen. </w:t>
+      </w:r>
+      <w:r>
+        <w:rPr>
+          <w:sz w:val="22"/>
+          <w:szCs w:val="22"/>
+        </w:rPr>
+        <w:t>Gå till kundvagnssidan för att kontrollera att allt stämmer. Återvänd sedan till enkäten.</w:t>
+      </w:r>
+    </w:p>
+    <w:p>
+      <w:pPr>
+        <w:rPr>
+          <w:sz w:val="22"/>
+          <w:szCs w:val="22"/>
+        </w:rPr>
+      </w:pPr>
+    </w:p>
+    <w:p>
+      <w:pPr>
+        <w:pStyle w:val="Liststycke"/>
+        <w:numPr>
+          <w:ilvl w:val="0"/>
+          <w:numId w:val="1"/>
+        </w:numPr>
+        <w:rPr>
+          <w:sz w:val="22"/>
+          <w:szCs w:val="22"/>
+        </w:rPr>
+      </w:pPr>
+      <w:r>
+        <w:rPr>
+          <w:sz w:val="22"/>
+          <w:szCs w:val="22"/>
+        </w:rPr>
+        <w:t>Hur var ditt första intryck av webbsidan? (</w:t>
+      </w:r>
+      <w:proofErr w:type="gramStart"/>
+      <w:r>
+        <w:rPr>
+          <w:sz w:val="22"/>
+          <w:szCs w:val="22"/>
+        </w:rPr>
+        <w:t>1-10</w:t>
+      </w:r>
+      <w:proofErr w:type="gramEnd"/>
+      <w:r>
+        <w:rPr>
+          <w:sz w:val="22"/>
+          <w:szCs w:val="22"/>
+        </w:rPr>
+        <w:t>)</w:t>
+      </w:r>
+    </w:p>
+    <w:p>
+      <w:pPr>
+        <w:pStyle w:val="Liststycke"/>
+        <w:rPr>
+          <w:sz w:val="22"/>
+          <w:szCs w:val="22"/>
+        </w:rPr>
+      </w:pPr>
+    </w:p>
+    <w:p>
+      <w:pPr>
+        <w:pStyle w:val="Liststycke"/>
+        <w:numPr>
+          <w:ilvl w:val="0"/>
+          <w:numId w:val="1"/>
+        </w:numPr>
+        <w:rPr>
+          <w:sz w:val="22"/>
+          <w:szCs w:val="22"/>
+        </w:rPr>
+      </w:pPr>
+      <w:r>
+        <w:rPr>
+          <w:sz w:val="22"/>
+          <w:szCs w:val="22"/>
+        </w:rPr>
+        <w:t>Kunde du utföra uppgiften</w:t>
+      </w:r>
+      <w:r>
+        <w:rPr>
+          <w:sz w:val="22"/>
+          <w:szCs w:val="22"/>
+        </w:rPr>
+        <w:t xml:space="preserve"> utan problem</w:t>
+      </w:r>
+      <w:r>
+        <w:rPr>
+          <w:sz w:val="22"/>
+          <w:szCs w:val="22"/>
+        </w:rPr>
+        <w:t>? (j</w:t>
+      </w:r>
+      <w:r>
+        <w:rPr>
+          <w:sz w:val="22"/>
+          <w:szCs w:val="22"/>
+        </w:rPr>
+        <w:t>a/nej</w:t>
+      </w:r>
+      <w:r>
+        <w:rPr>
+          <w:sz w:val="22"/>
+          <w:szCs w:val="22"/>
+        </w:rPr>
+        <w:t>)</w:t>
+      </w:r>
+    </w:p>
+    <w:p>
+      <w:pPr>
+        <w:pStyle w:val="Liststycke"/>
+        <w:rPr>
+          <w:sz w:val="22"/>
+          <w:szCs w:val="22"/>
+        </w:rPr>
+      </w:pPr>
+    </w:p>
+    <w:p>
+      <w:pPr>
+        <w:pStyle w:val="Liststycke"/>
+        <w:numPr>
+          <w:ilvl w:val="0"/>
+          <w:numId w:val="1"/>
+        </w:numPr>
+        <w:rPr>
+          <w:sz w:val="22"/>
+          <w:szCs w:val="22"/>
+        </w:rPr>
+      </w:pPr>
+      <w:r>
+        <w:rPr>
+          <w:sz w:val="22"/>
+          <w:szCs w:val="22"/>
+        </w:rPr>
+        <w:t>Generellt sett, h</w:t>
+      </w:r>
+      <w:r>
+        <w:rPr>
+          <w:sz w:val="22"/>
+          <w:szCs w:val="22"/>
+        </w:rPr>
+        <w:t>ur lätt/svårt var det att navigera på webbsidan? (</w:t>
+      </w:r>
+      <w:proofErr w:type="gramStart"/>
+      <w:r>
+        <w:rPr>
+          <w:sz w:val="22"/>
+          <w:szCs w:val="22"/>
+        </w:rPr>
+        <w:t>1-10</w:t>
+      </w:r>
+      <w:proofErr w:type="gramEnd"/>
+      <w:r>
+        <w:rPr>
+          <w:sz w:val="22"/>
+          <w:szCs w:val="22"/>
+        </w:rPr>
+        <w:t>)</w:t>
+      </w:r>
+    </w:p>
+    <w:p>
+      <w:pPr>
+        <w:pStyle w:val="Liststycke"/>
+        <w:rPr>
+          <w:sz w:val="22"/>
+          <w:szCs w:val="22"/>
+        </w:rPr>
+      </w:pPr>
+    </w:p>
+    <w:p>
+      <w:pPr>
+        <w:pStyle w:val="Liststycke"/>
+        <w:numPr>
+          <w:ilvl w:val="0"/>
+          <w:numId w:val="1"/>
+        </w:numPr>
+        <w:rPr>
+          <w:sz w:val="22"/>
+          <w:szCs w:val="22"/>
+        </w:rPr>
+      </w:pPr>
+      <w:r>
+        <w:rPr>
+          <w:sz w:val="22"/>
+          <w:szCs w:val="22"/>
+        </w:rPr>
+        <w:t xml:space="preserve">Hur </w:t>
+      </w:r>
+      <w:r>
+        <w:rPr>
+          <w:sz w:val="22"/>
+          <w:szCs w:val="22"/>
+        </w:rPr>
+        <w:t>lätt/</w:t>
+      </w:r>
+      <w:r>
+        <w:rPr>
+          <w:sz w:val="22"/>
+          <w:szCs w:val="22"/>
+        </w:rPr>
+        <w:t>svårt var det att hitta den efterfrågade produkten? (</w:t>
+      </w:r>
+      <w:proofErr w:type="gramStart"/>
+      <w:r>
+        <w:rPr>
+          <w:sz w:val="22"/>
+          <w:szCs w:val="22"/>
+        </w:rPr>
+        <w:t>1-10</w:t>
+      </w:r>
+      <w:proofErr w:type="gramEnd"/>
+      <w:r>
+        <w:rPr>
+          <w:sz w:val="22"/>
+          <w:szCs w:val="22"/>
+        </w:rPr>
+        <w:t>)</w:t>
+      </w:r>
+    </w:p>
+    <w:p>
+      <w:pPr>
+        <w:rPr>
+          <w:sz w:val="22"/>
+          <w:szCs w:val="22"/>
+        </w:rPr>
+      </w:pPr>
+    </w:p>
+    <w:p>
+      <w:pPr>
+        <w:pStyle w:val="Liststycke"/>
+        <w:numPr>
+          <w:ilvl w:val="0"/>
+          <w:numId w:val="1"/>
+        </w:numPr>
+        <w:rPr>
+          <w:sz w:val="22"/>
+          <w:szCs w:val="22"/>
+        </w:rPr>
+      </w:pPr>
+      <w:r>
+        <w:rPr>
+          <w:sz w:val="22"/>
+          <w:szCs w:val="22"/>
+        </w:rPr>
+        <w:t>Hur tycker du att webbsidans layout anpassar sig till mobilens skärm?</w:t>
+      </w:r>
+      <w:r>
+        <w:rPr>
+          <w:sz w:val="22"/>
+          <w:szCs w:val="22"/>
+        </w:rPr>
+        <w:t xml:space="preserve"> </w:t>
+      </w:r>
+      <w:r>
+        <w:rPr>
+          <w:sz w:val="22"/>
+          <w:szCs w:val="22"/>
+        </w:rPr>
+        <w:t>(</w:t>
+      </w:r>
+      <w:proofErr w:type="gramStart"/>
+      <w:r>
+        <w:rPr>
+          <w:sz w:val="22"/>
+          <w:szCs w:val="22"/>
+        </w:rPr>
+        <w:t>1-10</w:t>
+      </w:r>
+      <w:proofErr w:type="gramEnd"/>
+      <w:r>
+        <w:rPr>
+          <w:sz w:val="22"/>
+          <w:szCs w:val="22"/>
+        </w:rPr>
+        <w:t>)</w:t>
+      </w:r>
+    </w:p>
+    <w:p>
+      <w:pPr>
+        <w:pStyle w:val="Liststycke"/>
+        <w:rPr>
+          <w:sz w:val="22"/>
+          <w:szCs w:val="22"/>
+        </w:rPr>
+      </w:pPr>
+    </w:p>
+    <w:p>
+      <w:pPr>
+        <w:pStyle w:val="Liststycke"/>
+        <w:numPr>
+          <w:ilvl w:val="0"/>
+          <w:numId w:val="1"/>
+        </w:numPr>
+        <w:rPr>
+          <w:sz w:val="22"/>
+          <w:szCs w:val="22"/>
+        </w:rPr>
+      </w:pPr>
+      <w:r>
+        <w:rPr>
+          <w:sz w:val="22"/>
+          <w:szCs w:val="22"/>
+        </w:rPr>
+        <w:t>Hur tycker du att webbsidans meny anpassar sig till mobilens skärm? (</w:t>
+      </w:r>
+      <w:proofErr w:type="gramStart"/>
+      <w:r>
+        <w:rPr>
+          <w:sz w:val="22"/>
+          <w:szCs w:val="22"/>
+        </w:rPr>
+        <w:t>1-10</w:t>
+      </w:r>
+      <w:proofErr w:type="gramEnd"/>
+      <w:r>
+        <w:rPr>
+          <w:sz w:val="22"/>
+          <w:szCs w:val="22"/>
+        </w:rPr>
+        <w:t>)</w:t>
+      </w:r>
+    </w:p>
+    <w:p>
+      <w:pPr>
+        <w:rPr>
+          <w:sz w:val="22"/>
+          <w:szCs w:val="22"/>
+        </w:rPr>
+      </w:pPr>
+    </w:p>
+    <w:p>
+      <w:pPr>
+        <w:pStyle w:val="Liststycke"/>
+        <w:numPr>
+          <w:ilvl w:val="0"/>
+          <w:numId w:val="1"/>
+        </w:numPr>
+        <w:rPr>
+          <w:sz w:val="22"/>
+          <w:szCs w:val="22"/>
+        </w:rPr>
+      </w:pPr>
+      <w:r>
+        <w:rPr>
+          <w:sz w:val="22"/>
+          <w:szCs w:val="22"/>
+        </w:rPr>
+        <w:t xml:space="preserve">Hur mycket fick du scrolla och zooma för att kunna navigera på </w:t>
+      </w:r>
+      <w:proofErr w:type="gramStart"/>
+      <w:r>
+        <w:rPr>
+          <w:sz w:val="22"/>
+          <w:szCs w:val="22"/>
+        </w:rPr>
+        <w:t>webbsidan?(</w:t>
+      </w:r>
+      <w:proofErr w:type="gramEnd"/>
+      <w:r>
+        <w:rPr>
+          <w:sz w:val="22"/>
+          <w:szCs w:val="22"/>
+        </w:rPr>
+        <w:t>1</w:t>
+      </w:r>
+      <w:r>
+        <w:rPr>
+          <w:sz w:val="22"/>
+          <w:szCs w:val="22"/>
+        </w:rPr>
+        <w:t>-10</w:t>
+      </w:r>
+      <w:r>
+        <w:rPr>
+          <w:sz w:val="22"/>
+          <w:szCs w:val="22"/>
+        </w:rPr>
+        <w:t>)</w:t>
+      </w:r>
+    </w:p>
+    <w:p>
+      <w:pPr>
+        <w:pStyle w:val="Liststycke"/>
+        <w:rPr>
+          <w:sz w:val="22"/>
+          <w:szCs w:val="22"/>
+        </w:rPr>
+      </w:pPr>
+    </w:p>
+    <w:p>
+      <w:pPr>
+        <w:pStyle w:val="Liststycke"/>
+        <w:numPr>
+          <w:ilvl w:val="0"/>
+          <w:numId w:val="1"/>
+        </w:numPr>
+        <w:rPr>
+          <w:sz w:val="22"/>
+          <w:szCs w:val="22"/>
+        </w:rPr>
+      </w:pPr>
+      <w:r>
+        <w:rPr>
+          <w:sz w:val="22"/>
+          <w:szCs w:val="22"/>
+        </w:rPr>
+        <w:t>Hur tycker du att denna webbsida fungerar jämfört med den förra (i Avsnitt 1)? (</w:t>
+      </w:r>
+      <w:proofErr w:type="gramStart"/>
+      <w:r>
+        <w:rPr>
+          <w:sz w:val="22"/>
+          <w:szCs w:val="22"/>
+        </w:rPr>
+        <w:t>1-10</w:t>
+      </w:r>
+      <w:proofErr w:type="gramEnd"/>
+      <w:r>
+        <w:rPr>
+          <w:sz w:val="22"/>
+          <w:szCs w:val="22"/>
+        </w:rPr>
+        <w:t>)</w:t>
+      </w:r>
+    </w:p>
+    <w:p>
+      <w:pPr>
         <w:rPr>
           <w:sz w:val="22"/>
           <w:szCs w:val="22"/>

</xml_diff>

<commit_message>
Script to measure loading time
</commit_message>
<xml_diff>
--- a/Användarundersökning underlag.docx
+++ b/Användarundersökning underlag.docx
@@ -19,6 +19,15 @@
           <w:szCs w:val="28"/>
         </w:rPr>
         <w:t xml:space="preserve">Användarundersökning </w:t>
+      </w:r>
+      <w:r>
+        <w:rPr>
+          <w:b/>
+          <w:bCs/>
+          <w:sz w:val="28"/>
+          <w:szCs w:val="28"/>
+        </w:rPr>
+        <w:t xml:space="preserve">- </w:t>
       </w:r>
       <w:proofErr w:type="spellStart"/>
       <w:r>

</xml_diff>